<commit_message>
Revert "clean cooperation rights"
This reverts commit 6f893e25f220772956a1952b9b39ef15c6687e4a.
</commit_message>
<xml_diff>
--- a/src/site/documents/Datenschutzerklärung Datenportal.docx
+++ b/src/site/documents/Datenschutzerklärung Datenportal.docx
@@ -91,7 +91,12 @@
         <w:t>„</w:t>
       </w:r>
       <w:r>
-        <w:t>Datenportal</w:t>
+        <w:t>Datenpo</w:t>
+      </w:r>
+      <w:bookmarkStart w:id="0" w:name="_GoBack"/>
+      <w:bookmarkEnd w:id="0"/>
+      <w:r>
+        <w:t>rtal</w:t>
       </w:r>
       <w:r>
         <w:t>“</w:t>
@@ -120,19 +125,19 @@
         <w:t xml:space="preserve">(InEK) </w:t>
       </w:r>
       <w:r>
-        <w:t>mit der Erhebung von Daten zur Erfüllung gesetzlich vorgegebener Aufgaben beauftragt. Hierzu</w:t>
+        <w:t>mit der Erhebung von Daten zur Erfüllung gesetzlich vorgegebener Aufgaben beauftragt. Hierzugehören beispielsweise die Datenlieferung gemäß § 21 KHEntgG</w:t>
       </w:r>
       <w:r>
         <w:t xml:space="preserve"> </w:t>
       </w:r>
       <w:r>
-        <w:t>gehören beispielsweise die Datenlieferung gemäß § 21 KHEntgG</w:t>
-      </w:r>
-      <w:r>
-        <w:t xml:space="preserve"> </w:t>
-      </w:r>
-      <w:r>
-        <w:t>für die das Datenportal zur Übermittlung (Durchleitung) verschlüsselter Dateien dient</w:t>
+        <w:t>für die</w:t>
+      </w:r>
+      <w:r>
+        <w:t xml:space="preserve"> das Datenportal zur Übermittlung (Durchleitung) verschlüsselter Dateien</w:t>
+      </w:r>
+      <w:r>
+        <w:t xml:space="preserve"> dient</w:t>
       </w:r>
       <w:r>
         <w:t xml:space="preserve">, </w:t>
@@ -148,9 +153,6 @@
       </w:r>
       <w:r>
         <w:t xml:space="preserve">, </w:t>
-      </w:r>
-      <w:r>
-        <w:t xml:space="preserve">der </w:t>
       </w:r>
       <w:r>
         <w:t xml:space="preserve">Nachweis zur Personalausstattung nach der </w:t>
@@ -228,63 +230,97 @@
         <w:pStyle w:val="TWTextebene"/>
       </w:pPr>
       <w:r>
-        <w:t xml:space="preserve">Der Schutz Ihrer personenbezogenen Daten („Daten“) ist uns ein besonderes und wichtiges Anliegen. Nachfolgend möchten wir Sie daher darüber informieren, welche Daten </w:t>
-      </w:r>
-      <w:r>
-        <w:t xml:space="preserve">bei der Nutzung </w:t>
-      </w:r>
-      <w:r>
-        <w:t xml:space="preserve">dieser Webanwendung </w:t>
-      </w:r>
-      <w:r>
-        <w:t xml:space="preserve">erhoben und wie diese von uns </w:t>
-      </w:r>
-      <w:r>
-        <w:t>verwendet</w:t>
-      </w:r>
-      <w:r>
-        <w:t xml:space="preserve"> werden. Ebenso möchten wir Sie darüber informieren, welche Maßnahmen wir in technischer und organisatorischer Hinsicht zum Schutz Ihrer Daten getroffen haben.</w:t>
-      </w:r>
-      <w:r>
-        <w:t xml:space="preserve"> </w:t>
-      </w:r>
-      <w:r>
-        <w:t xml:space="preserve">Sie können diese </w:t>
-      </w:r>
-      <w:r>
-        <w:t xml:space="preserve">Datenschutzerklärung jederzeit unter der </w:t>
-      </w:r>
-      <w:r>
-        <w:t>Rubrik „</w:t>
-      </w:r>
-      <w:r>
-        <w:t>Datenschutz</w:t>
-      </w:r>
-      <w:r>
-        <w:t>“</w:t>
-      </w:r>
-      <w:r>
-        <w:t xml:space="preserve"> </w:t>
-      </w:r>
-      <w:r>
-        <w:t>auf der Webseite</w:t>
-      </w:r>
-      <w:r>
-        <w:t xml:space="preserve"> </w:t>
-      </w:r>
-      <w:r>
-        <w:t>abrufen</w:t>
-      </w:r>
-      <w:r>
-        <w:t>.</w:t>
+        <w:t>Die Erhebung der Daten ist teilweise an besondere Berechtigungen gebunden. Daher ist zur Nutzung des Datenportals eine Registrierung erforderlich. Die Registrierung kann sowohl für eine Organisation als auch für natürliche Personen erfolgen. Für einige der erhobenen Daten ist zwecks Rücksprache, Antworten und vergleichbaren Anliegen die Angabe eines Ansprechpartners erforderlich. Insofern werden im Datenportal in begrenztem Umfang auch personenbezogene Daten erfasst.</w:t>
       </w:r>
     </w:p>
     <w:p>
       <w:pPr>
+        <w:pStyle w:val="TWTextebene"/>
+      </w:pPr>
+      <w:r>
+        <w:lastRenderedPageBreak/>
+        <w:t xml:space="preserve">Der Schutz Ihrer personenbezogenen Daten („Daten“) ist uns ein besonderes und wichtiges Anliegen. Nachfolgend möchten wir Sie daher darüber informieren, welche Daten </w:t>
+      </w:r>
+      <w:r>
+        <w:t xml:space="preserve">bei der Nutzung </w:t>
+      </w:r>
+      <w:r>
+        <w:t xml:space="preserve">dieser Webanwendung </w:t>
+      </w:r>
+      <w:r>
+        <w:t xml:space="preserve">erhoben und wie diese von uns </w:t>
+      </w:r>
+      <w:r>
+        <w:t>verwendet</w:t>
+      </w:r>
+      <w:r>
+        <w:t xml:space="preserve"> werden. Ebenso möchten wir Sie darüber informieren, welche Maßnahmen wir in technischer und organisatorischer Hinsicht zum Schutz Ihrer Daten getroffen haben.</w:t>
+      </w:r>
+      <w:r>
+        <w:t xml:space="preserve"> </w:t>
+      </w:r>
+      <w:r>
+        <w:t xml:space="preserve">Sie können diese </w:t>
+      </w:r>
+      <w:r>
+        <w:t xml:space="preserve">Datenschutzerklärung jederzeit unter der </w:t>
+      </w:r>
+      <w:r>
+        <w:t>Rubrik „</w:t>
+      </w:r>
+      <w:r>
+        <w:t>Datenschutz</w:t>
+      </w:r>
+      <w:r>
+        <w:t>“</w:t>
+      </w:r>
+      <w:r>
+        <w:t xml:space="preserve"> </w:t>
+      </w:r>
+      <w:r>
+        <w:t>auf der Webseite</w:t>
+      </w:r>
+      <w:r>
+        <w:t xml:space="preserve"> </w:t>
+      </w:r>
+      <w:r>
+        <w:t>abrufen</w:t>
+      </w:r>
+      <w:r>
+        <w:t>.</w:t>
+      </w:r>
+    </w:p>
+    <w:p>
+      <w:pPr>
+        <w:pStyle w:val="TWTextebene"/>
+      </w:pPr>
+      <w:r>
+        <w:t xml:space="preserve">Besondere Kategorien </w:t>
+      </w:r>
+      <w:r>
+        <w:t>personenbezogener Daten</w:t>
+      </w:r>
+      <w:r>
+        <w:t xml:space="preserve"> gemäß Art. 9 DSGVO</w:t>
+      </w:r>
+      <w:r>
+        <w:t xml:space="preserve">, aus denen die rassische und ethnische Herkunft, politische Meinungen, religiöse oder weltanschauliche Überzeugungen oder die Gewerkschaftszugehörigkeit hervorgehen, sowie genetische Daten, biometrische Daten zur eindeutigen Identifizierung einer natürlichen Person, Gesundheitsdaten oder Daten zum Sexualleben oder der sexuellen Orientierung einer natürlichen Person </w:t>
+      </w:r>
+      <w:r>
+        <w:t xml:space="preserve">werden im Datenportal </w:t>
+      </w:r>
+      <w:r>
+        <w:t>nicht</w:t>
+      </w:r>
+      <w:r>
+        <w:t xml:space="preserve"> gespeichert.</w:t>
+      </w:r>
+    </w:p>
+    <w:p>
+      <w:pPr>
         <w:pStyle w:val="TWNummerierung1"/>
       </w:pPr>
       <w:r>
-        <w:lastRenderedPageBreak/>
         <w:t xml:space="preserve">Verantwortliche Stelle und </w:t>
       </w:r>
       <w:proofErr w:type="spellStart"/>
@@ -475,6 +511,7 @@
         <w:rPr>
           <w:b/>
         </w:rPr>
+        <w:lastRenderedPageBreak/>
         <w:t>Verarbeitungsdaten</w:t>
       </w:r>
       <w:r>
@@ -706,7 +743,6 @@
         <w:ind w:left="0"/>
       </w:pPr>
       <w:r>
-        <w:lastRenderedPageBreak/>
         <w:t xml:space="preserve">Die </w:t>
       </w:r>
       <w:r>
@@ -851,7 +887,11 @@
         <w:t xml:space="preserve"> zum Beispiel technische Dienstleister, mit der Durchführung entspre</w:t>
       </w:r>
       <w:r>
-        <w:t>chender Leistungen beauftragen. Die Übermittlung ist in solchen Fällen durch datenschutzrechtliche Vereinbarungen abgesichert.</w:t>
+        <w:t xml:space="preserve">chender </w:t>
+      </w:r>
+      <w:r>
+        <w:lastRenderedPageBreak/>
+        <w:t>Leistungen beauftragen. Die Übermittlung ist in solchen Fällen durch datenschutzrechtliche Vereinbarungen abgesichert.</w:t>
       </w:r>
       <w:r>
         <w:t xml:space="preserve"> </w:t>
@@ -859,15 +899,12 @@
       <w:r>
         <w:t xml:space="preserve">Eine Übermittlung Ihrer Daten in ein Drittland außerhalb der Europäischen Union oder des europäischen Wirtschaftsraumes oder eine internationale Organisation findet nicht statt. </w:t>
       </w:r>
-      <w:bookmarkStart w:id="0" w:name="_GoBack"/>
-      <w:bookmarkEnd w:id="0"/>
     </w:p>
     <w:p>
       <w:pPr>
         <w:pStyle w:val="TWNummerierung1"/>
       </w:pPr>
       <w:r>
-        <w:lastRenderedPageBreak/>
         <w:t>Cookies</w:t>
       </w:r>
     </w:p>
@@ -1220,7 +1257,14 @@
         <w:rPr>
           <w:lang w:eastAsia="de-DE"/>
         </w:rPr>
-        <w:t>gesetzlichen Aufbewahrungsfristen zu genügen (§ 257 HGB, § 147 Abs. 1 Nr. 2 und 3 AO). Diese Informationen werden nur eingesetzt, um mit Ihnen in der jeweiligen Angelegenheit zu kommunizieren</w:t>
+        <w:t xml:space="preserve">gesetzlichen Aufbewahrungsfristen zu genügen (§ 257 HGB, § 147 Abs. 1 Nr. 2 und 3 AO). Diese Informationen </w:t>
+      </w:r>
+      <w:r>
+        <w:rPr>
+          <w:lang w:eastAsia="de-DE"/>
+        </w:rPr>
+        <w:lastRenderedPageBreak/>
+        <w:t>werden nur eingesetzt, um mit Ihnen in der jeweiligen Angelegenheit zu kommunizieren</w:t>
       </w:r>
       <w:r>
         <w:rPr>
@@ -1294,7 +1338,6 @@
         <w:pStyle w:val="TWNummerierung1"/>
       </w:pPr>
       <w:r>
-        <w:lastRenderedPageBreak/>
         <w:t>Datensicherheit</w:t>
       </w:r>
     </w:p>
@@ -1437,6 +1480,7 @@
         <w:jc w:val="left"/>
       </w:pPr>
       <w:r>
+        <w:lastRenderedPageBreak/>
         <w:t>Telefon: +49 2241 9382-0</w:t>
       </w:r>
       <w:r>
@@ -5931,7 +5975,7 @@
 </file>
 
 <file path=customXml/itemProps1.xml><?xml version="1.0" encoding="utf-8"?>
-<ds:datastoreItem xmlns:ds="http://schemas.openxmlformats.org/officeDocument/2006/customXml" ds:itemID="{234BB3E2-6832-42EE-BD5F-65DD3BD9F41B}">
+<ds:datastoreItem xmlns:ds="http://schemas.openxmlformats.org/officeDocument/2006/customXml" ds:itemID="{96C26561-7A41-417D-9591-01AA9BA5D677}">
   <ds:schemaRefs>
     <ds:schemaRef ds:uri="http://schemas.openxmlformats.org/officeDocument/2006/bibliography"/>
   </ds:schemaRefs>

</xml_diff>

<commit_message>
Revert "Revert "clean cooperation rights""
This reverts commit a5b3f414f8703b6a15a8bf3c5413fc062d300ab7.
</commit_message>
<xml_diff>
--- a/src/site/documents/Datenschutzerklärung Datenportal.docx
+++ b/src/site/documents/Datenschutzerklärung Datenportal.docx
@@ -91,12 +91,7 @@
         <w:t>„</w:t>
       </w:r>
       <w:r>
-        <w:t>Datenpo</w:t>
-      </w:r>
-      <w:bookmarkStart w:id="0" w:name="_GoBack"/>
-      <w:bookmarkEnd w:id="0"/>
-      <w:r>
-        <w:t>rtal</w:t>
+        <w:t>Datenportal</w:t>
       </w:r>
       <w:r>
         <w:t>“</w:t>
@@ -125,19 +120,19 @@
         <w:t xml:space="preserve">(InEK) </w:t>
       </w:r>
       <w:r>
-        <w:t>mit der Erhebung von Daten zur Erfüllung gesetzlich vorgegebener Aufgaben beauftragt. Hierzugehören beispielsweise die Datenlieferung gemäß § 21 KHEntgG</w:t>
+        <w:t>mit der Erhebung von Daten zur Erfüllung gesetzlich vorgegebener Aufgaben beauftragt. Hierzu</w:t>
       </w:r>
       <w:r>
         <w:t xml:space="preserve"> </w:t>
       </w:r>
       <w:r>
-        <w:t>für die</w:t>
-      </w:r>
-      <w:r>
-        <w:t xml:space="preserve"> das Datenportal zur Übermittlung (Durchleitung) verschlüsselter Dateien</w:t>
-      </w:r>
-      <w:r>
-        <w:t xml:space="preserve"> dient</w:t>
+        <w:t>gehören beispielsweise die Datenlieferung gemäß § 21 KHEntgG</w:t>
+      </w:r>
+      <w:r>
+        <w:t xml:space="preserve"> </w:t>
+      </w:r>
+      <w:r>
+        <w:t>für die das Datenportal zur Übermittlung (Durchleitung) verschlüsselter Dateien dient</w:t>
       </w:r>
       <w:r>
         <w:t xml:space="preserve">, </w:t>
@@ -153,6 +148,9 @@
       </w:r>
       <w:r>
         <w:t xml:space="preserve">, </w:t>
+      </w:r>
+      <w:r>
+        <w:t xml:space="preserve">der </w:t>
       </w:r>
       <w:r>
         <w:t xml:space="preserve">Nachweis zur Personalausstattung nach der </w:t>
@@ -230,97 +228,63 @@
         <w:pStyle w:val="TWTextebene"/>
       </w:pPr>
       <w:r>
-        <w:t>Die Erhebung der Daten ist teilweise an besondere Berechtigungen gebunden. Daher ist zur Nutzung des Datenportals eine Registrierung erforderlich. Die Registrierung kann sowohl für eine Organisation als auch für natürliche Personen erfolgen. Für einige der erhobenen Daten ist zwecks Rücksprache, Antworten und vergleichbaren Anliegen die Angabe eines Ansprechpartners erforderlich. Insofern werden im Datenportal in begrenztem Umfang auch personenbezogene Daten erfasst.</w:t>
+        <w:t xml:space="preserve">Der Schutz Ihrer personenbezogenen Daten („Daten“) ist uns ein besonderes und wichtiges Anliegen. Nachfolgend möchten wir Sie daher darüber informieren, welche Daten </w:t>
+      </w:r>
+      <w:r>
+        <w:t xml:space="preserve">bei der Nutzung </w:t>
+      </w:r>
+      <w:r>
+        <w:t xml:space="preserve">dieser Webanwendung </w:t>
+      </w:r>
+      <w:r>
+        <w:t xml:space="preserve">erhoben und wie diese von uns </w:t>
+      </w:r>
+      <w:r>
+        <w:t>verwendet</w:t>
+      </w:r>
+      <w:r>
+        <w:t xml:space="preserve"> werden. Ebenso möchten wir Sie darüber informieren, welche Maßnahmen wir in technischer und organisatorischer Hinsicht zum Schutz Ihrer Daten getroffen haben.</w:t>
+      </w:r>
+      <w:r>
+        <w:t xml:space="preserve"> </w:t>
+      </w:r>
+      <w:r>
+        <w:t xml:space="preserve">Sie können diese </w:t>
+      </w:r>
+      <w:r>
+        <w:t xml:space="preserve">Datenschutzerklärung jederzeit unter der </w:t>
+      </w:r>
+      <w:r>
+        <w:t>Rubrik „</w:t>
+      </w:r>
+      <w:r>
+        <w:t>Datenschutz</w:t>
+      </w:r>
+      <w:r>
+        <w:t>“</w:t>
+      </w:r>
+      <w:r>
+        <w:t xml:space="preserve"> </w:t>
+      </w:r>
+      <w:r>
+        <w:t>auf der Webseite</w:t>
+      </w:r>
+      <w:r>
+        <w:t xml:space="preserve"> </w:t>
+      </w:r>
+      <w:r>
+        <w:t>abrufen</w:t>
+      </w:r>
+      <w:r>
+        <w:t>.</w:t>
       </w:r>
     </w:p>
     <w:p>
       <w:pPr>
-        <w:pStyle w:val="TWTextebene"/>
+        <w:pStyle w:val="TWNummerierung1"/>
       </w:pPr>
       <w:r>
         <w:lastRenderedPageBreak/>
-        <w:t xml:space="preserve">Der Schutz Ihrer personenbezogenen Daten („Daten“) ist uns ein besonderes und wichtiges Anliegen. Nachfolgend möchten wir Sie daher darüber informieren, welche Daten </w:t>
-      </w:r>
-      <w:r>
-        <w:t xml:space="preserve">bei der Nutzung </w:t>
-      </w:r>
-      <w:r>
-        <w:t xml:space="preserve">dieser Webanwendung </w:t>
-      </w:r>
-      <w:r>
-        <w:t xml:space="preserve">erhoben und wie diese von uns </w:t>
-      </w:r>
-      <w:r>
-        <w:t>verwendet</w:t>
-      </w:r>
-      <w:r>
-        <w:t xml:space="preserve"> werden. Ebenso möchten wir Sie darüber informieren, welche Maßnahmen wir in technischer und organisatorischer Hinsicht zum Schutz Ihrer Daten getroffen haben.</w:t>
-      </w:r>
-      <w:r>
-        <w:t xml:space="preserve"> </w:t>
-      </w:r>
-      <w:r>
-        <w:t xml:space="preserve">Sie können diese </w:t>
-      </w:r>
-      <w:r>
-        <w:t xml:space="preserve">Datenschutzerklärung jederzeit unter der </w:t>
-      </w:r>
-      <w:r>
-        <w:t>Rubrik „</w:t>
-      </w:r>
-      <w:r>
-        <w:t>Datenschutz</w:t>
-      </w:r>
-      <w:r>
-        <w:t>“</w:t>
-      </w:r>
-      <w:r>
-        <w:t xml:space="preserve"> </w:t>
-      </w:r>
-      <w:r>
-        <w:t>auf der Webseite</w:t>
-      </w:r>
-      <w:r>
-        <w:t xml:space="preserve"> </w:t>
-      </w:r>
-      <w:r>
-        <w:t>abrufen</w:t>
-      </w:r>
-      <w:r>
-        <w:t>.</w:t>
-      </w:r>
-    </w:p>
-    <w:p>
-      <w:pPr>
-        <w:pStyle w:val="TWTextebene"/>
-      </w:pPr>
-      <w:r>
-        <w:t xml:space="preserve">Besondere Kategorien </w:t>
-      </w:r>
-      <w:r>
-        <w:t>personenbezogener Daten</w:t>
-      </w:r>
-      <w:r>
-        <w:t xml:space="preserve"> gemäß Art. 9 DSGVO</w:t>
-      </w:r>
-      <w:r>
-        <w:t xml:space="preserve">, aus denen die rassische und ethnische Herkunft, politische Meinungen, religiöse oder weltanschauliche Überzeugungen oder die Gewerkschaftszugehörigkeit hervorgehen, sowie genetische Daten, biometrische Daten zur eindeutigen Identifizierung einer natürlichen Person, Gesundheitsdaten oder Daten zum Sexualleben oder der sexuellen Orientierung einer natürlichen Person </w:t>
-      </w:r>
-      <w:r>
-        <w:t xml:space="preserve">werden im Datenportal </w:t>
-      </w:r>
-      <w:r>
-        <w:t>nicht</w:t>
-      </w:r>
-      <w:r>
-        <w:t xml:space="preserve"> gespeichert.</w:t>
-      </w:r>
-    </w:p>
-    <w:p>
-      <w:pPr>
-        <w:pStyle w:val="TWNummerierung1"/>
-      </w:pPr>
-      <w:r>
         <w:t xml:space="preserve">Verantwortliche Stelle und </w:t>
       </w:r>
       <w:proofErr w:type="spellStart"/>
@@ -511,7 +475,6 @@
         <w:rPr>
           <w:b/>
         </w:rPr>
-        <w:lastRenderedPageBreak/>
         <w:t>Verarbeitungsdaten</w:t>
       </w:r>
       <w:r>
@@ -743,6 +706,7 @@
         <w:ind w:left="0"/>
       </w:pPr>
       <w:r>
+        <w:lastRenderedPageBreak/>
         <w:t xml:space="preserve">Die </w:t>
       </w:r>
       <w:r>
@@ -887,11 +851,7 @@
         <w:t xml:space="preserve"> zum Beispiel technische Dienstleister, mit der Durchführung entspre</w:t>
       </w:r>
       <w:r>
-        <w:t xml:space="preserve">chender </w:t>
-      </w:r>
-      <w:r>
-        <w:lastRenderedPageBreak/>
-        <w:t>Leistungen beauftragen. Die Übermittlung ist in solchen Fällen durch datenschutzrechtliche Vereinbarungen abgesichert.</w:t>
+        <w:t>chender Leistungen beauftragen. Die Übermittlung ist in solchen Fällen durch datenschutzrechtliche Vereinbarungen abgesichert.</w:t>
       </w:r>
       <w:r>
         <w:t xml:space="preserve"> </w:t>
@@ -899,12 +859,15 @@
       <w:r>
         <w:t xml:space="preserve">Eine Übermittlung Ihrer Daten in ein Drittland außerhalb der Europäischen Union oder des europäischen Wirtschaftsraumes oder eine internationale Organisation findet nicht statt. </w:t>
       </w:r>
+      <w:bookmarkStart w:id="0" w:name="_GoBack"/>
+      <w:bookmarkEnd w:id="0"/>
     </w:p>
     <w:p>
       <w:pPr>
         <w:pStyle w:val="TWNummerierung1"/>
       </w:pPr>
       <w:r>
+        <w:lastRenderedPageBreak/>
         <w:t>Cookies</w:t>
       </w:r>
     </w:p>
@@ -1257,14 +1220,7 @@
         <w:rPr>
           <w:lang w:eastAsia="de-DE"/>
         </w:rPr>
-        <w:t xml:space="preserve">gesetzlichen Aufbewahrungsfristen zu genügen (§ 257 HGB, § 147 Abs. 1 Nr. 2 und 3 AO). Diese Informationen </w:t>
-      </w:r>
-      <w:r>
-        <w:rPr>
-          <w:lang w:eastAsia="de-DE"/>
-        </w:rPr>
-        <w:lastRenderedPageBreak/>
-        <w:t>werden nur eingesetzt, um mit Ihnen in der jeweiligen Angelegenheit zu kommunizieren</w:t>
+        <w:t>gesetzlichen Aufbewahrungsfristen zu genügen (§ 257 HGB, § 147 Abs. 1 Nr. 2 und 3 AO). Diese Informationen werden nur eingesetzt, um mit Ihnen in der jeweiligen Angelegenheit zu kommunizieren</w:t>
       </w:r>
       <w:r>
         <w:rPr>
@@ -1338,6 +1294,7 @@
         <w:pStyle w:val="TWNummerierung1"/>
       </w:pPr>
       <w:r>
+        <w:lastRenderedPageBreak/>
         <w:t>Datensicherheit</w:t>
       </w:r>
     </w:p>
@@ -1480,7 +1437,6 @@
         <w:jc w:val="left"/>
       </w:pPr>
       <w:r>
-        <w:lastRenderedPageBreak/>
         <w:t>Telefon: +49 2241 9382-0</w:t>
       </w:r>
       <w:r>
@@ -5975,7 +5931,7 @@
 </file>
 
 <file path=customXml/itemProps1.xml><?xml version="1.0" encoding="utf-8"?>
-<ds:datastoreItem xmlns:ds="http://schemas.openxmlformats.org/officeDocument/2006/customXml" ds:itemID="{96C26561-7A41-417D-9591-01AA9BA5D677}">
+<ds:datastoreItem xmlns:ds="http://schemas.openxmlformats.org/officeDocument/2006/customXml" ds:itemID="{234BB3E2-6832-42EE-BD5F-65DD3BD9F41B}">
   <ds:schemaRefs>
     <ds:schemaRef ds:uri="http://schemas.openxmlformats.org/officeDocument/2006/bibliography"/>
   </ds:schemaRefs>

</xml_diff>